<commit_message>
Japanese translation, cover updated
</commit_message>
<xml_diff>
--- a/ja-JP/ScrumAtScaleGuide-Cover-ja-JP.docx
+++ b/ja-JP/ScrumAtScaleGuide-Cover-ja-JP.docx
@@ -12,16 +12,16 @@
         <mc:AlternateContent>
           <mc:Choice Requires="wps">
             <w:drawing>
-              <wp:anchor distT="0" distB="0" distL="114300" distR="114300" simplePos="0" relativeHeight="251664384" behindDoc="0" locked="0" layoutInCell="1" allowOverlap="1" wp14:anchorId="438809DD" wp14:editId="6CC197BC">
+              <wp:anchor distT="0" distB="0" distL="114300" distR="114300" simplePos="0" relativeHeight="251664384" behindDoc="0" locked="0" layoutInCell="1" allowOverlap="1" wp14:anchorId="438809DD" wp14:editId="52207A81">
                 <wp:simplePos x="0" y="0"/>
                 <wp:positionH relativeFrom="margin">
-                  <wp:posOffset>-681990</wp:posOffset>
+                  <wp:posOffset>-685800</wp:posOffset>
                 </wp:positionH>
                 <wp:positionV relativeFrom="paragraph">
-                  <wp:posOffset>629285</wp:posOffset>
+                  <wp:posOffset>466725</wp:posOffset>
                 </wp:positionV>
-                <wp:extent cx="7316470" cy="904240"/>
-                <wp:effectExtent l="0" t="0" r="0" b="0"/>
+                <wp:extent cx="7316470" cy="561975"/>
+                <wp:effectExtent l="0" t="0" r="0" b="9525"/>
                 <wp:wrapNone/>
                 <wp:docPr id="6" name="Text Box 6"/>
                 <wp:cNvGraphicFramePr/>
@@ -32,7 +32,7 @@
                       <wps:spPr>
                         <a:xfrm>
                           <a:off x="0" y="0"/>
-                          <a:ext cx="7316470" cy="904240"/>
+                          <a:ext cx="7316470" cy="561975"/>
                         </a:xfrm>
                         <a:prstGeom prst="rect">
                           <a:avLst/>
@@ -109,58 +109,6 @@
                               <w:t xml:space="preserve"> </w:t>
                             </w:r>
                           </w:p>
-                          <w:p>
-                            <w:pPr>
-                              <w:jc w:val="center"/>
-                              <w:rPr>
-                                <w:rFonts w:ascii="Open Sans SemiBold" w:hAnsi="Open Sans SemiBold"/>
-                                <w:b/>
-                                <w:bCs/>
-                                <w:color w:val="666666"/>
-                                <w:sz w:val="44"/>
-                                <w:szCs w:val="76"/>
-                                <w:lang w:eastAsia="ja-JP"/>
-                              </w:rPr>
-                            </w:pPr>
-                            <w:proofErr w:type="spellStart"/>
-                            <w:r>
-                              <w:rPr>
-                                <w:rFonts w:ascii="Open Sans SemiBold" w:hAnsi="Open Sans SemiBold" w:hint="eastAsia"/>
-                                <w:b/>
-                                <w:bCs/>
-                                <w:color w:val="666666"/>
-                                <w:sz w:val="44"/>
-                                <w:szCs w:val="76"/>
-                                <w:lang w:eastAsia="ja-JP"/>
-                              </w:rPr>
-                              <w:t>Scrum@Scale</w:t>
-                            </w:r>
-                            <w:proofErr w:type="spellEnd"/>
-                            <w:r>
-                              <w:rPr>
-                                <w:rFonts w:ascii="Open Sans SemiBold" w:hAnsi="Open Sans SemiBold" w:hint="eastAsia"/>
-                                <w:b/>
-                                <w:bCs/>
-                                <w:color w:val="666666"/>
-                                <w:sz w:val="44"/>
-                                <w:szCs w:val="76"/>
-                                <w:lang w:eastAsia="ja-JP"/>
-                              </w:rPr>
-                              <w:t xml:space="preserve"> </w:t>
-                            </w:r>
-                            <w:r>
-                              <w:rPr>
-                                <w:rFonts w:ascii="Open Sans SemiBold" w:hAnsi="Open Sans SemiBold" w:hint="eastAsia"/>
-                                <w:b/>
-                                <w:bCs/>
-                                <w:color w:val="666666"/>
-                                <w:sz w:val="44"/>
-                                <w:szCs w:val="76"/>
-                                <w:lang w:eastAsia="ja-JP"/>
-                              </w:rPr>
-                              <w:t>の決定版ガイド</w:t>
-                            </w:r>
-                          </w:p>
                         </w:txbxContent>
                       </wps:txbx>
                       <wps:bodyPr rot="0" spcFirstLastPara="0" vertOverflow="overflow" horzOverflow="overflow" vert="horz" wrap="square" lIns="91440" tIns="45720" rIns="91440" bIns="45720" numCol="1" spcCol="0" rtlCol="0" fromWordArt="0" anchor="ctr" anchorCtr="0" forceAA="0" compatLnSpc="1">
@@ -187,7 +135,7 @@
                 <v:stroke joinstyle="miter"/>
                 <v:path gradientshapeok="t" o:connecttype="rect"/>
               </v:shapetype>
-              <v:shape id="Text Box 6" o:spid="_x0000_s1026" type="#_x0000_t202" style="position:absolute;margin-left:-53.7pt;margin-top:49.55pt;width:576.1pt;height:71.2pt;z-index:251664384;visibility:visible;mso-wrap-style:square;mso-width-percent:0;mso-height-percent:0;mso-wrap-distance-left:9pt;mso-wrap-distance-top:0;mso-wrap-distance-right:9pt;mso-wrap-distance-bottom:0;mso-position-horizontal:absolute;mso-position-horizontal-relative:margin;mso-position-vertical:absolute;mso-position-vertical-relative:text;mso-width-percent:0;mso-height-percent:0;mso-width-relative:margin;mso-height-relative:margin;v-text-anchor:middle" o:gfxdata="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" filled="f" stroked="f">
+              <v:shape id="Text Box 6" o:spid="_x0000_s1026" type="#_x0000_t202" style="position:absolute;margin-left:-54pt;margin-top:36.75pt;width:576.1pt;height:44.25pt;z-index:251664384;visibility:visible;mso-wrap-style:square;mso-width-percent:0;mso-height-percent:0;mso-wrap-distance-left:9pt;mso-wrap-distance-top:0;mso-wrap-distance-right:9pt;mso-wrap-distance-bottom:0;mso-position-horizontal:absolute;mso-position-horizontal-relative:margin;mso-position-vertical:absolute;mso-position-vertical-relative:text;mso-width-percent:0;mso-height-percent:0;mso-width-relative:margin;mso-height-relative:margin;v-text-anchor:middle" o:gfxdata="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" filled="f" stroked="f">
                 <v:textbox>
                   <w:txbxContent>
                     <w:p>
@@ -238,58 +186,6 @@
                           <w:lang w:eastAsia="ja-JP"/>
                         </w:rPr>
                         <w:t xml:space="preserve"> </w:t>
-                      </w:r>
-                    </w:p>
-                    <w:p>
-                      <w:pPr>
-                        <w:jc w:val="center"/>
-                        <w:rPr>
-                          <w:rFonts w:ascii="Open Sans SemiBold" w:hAnsi="Open Sans SemiBold"/>
-                          <w:b/>
-                          <w:bCs/>
-                          <w:color w:val="666666"/>
-                          <w:sz w:val="44"/>
-                          <w:szCs w:val="76"/>
-                          <w:lang w:eastAsia="ja-JP"/>
-                        </w:rPr>
-                      </w:pPr>
-                      <w:proofErr w:type="spellStart"/>
-                      <w:r>
-                        <w:rPr>
-                          <w:rFonts w:ascii="Open Sans SemiBold" w:hAnsi="Open Sans SemiBold" w:hint="eastAsia"/>
-                          <w:b/>
-                          <w:bCs/>
-                          <w:color w:val="666666"/>
-                          <w:sz w:val="44"/>
-                          <w:szCs w:val="76"/>
-                          <w:lang w:eastAsia="ja-JP"/>
-                        </w:rPr>
-                        <w:t>Scrum@Scale</w:t>
-                      </w:r>
-                      <w:proofErr w:type="spellEnd"/>
-                      <w:r>
-                        <w:rPr>
-                          <w:rFonts w:ascii="Open Sans SemiBold" w:hAnsi="Open Sans SemiBold" w:hint="eastAsia"/>
-                          <w:b/>
-                          <w:bCs/>
-                          <w:color w:val="666666"/>
-                          <w:sz w:val="44"/>
-                          <w:szCs w:val="76"/>
-                          <w:lang w:eastAsia="ja-JP"/>
-                        </w:rPr>
-                        <w:t xml:space="preserve"> </w:t>
-                      </w:r>
-                      <w:r>
-                        <w:rPr>
-                          <w:rFonts w:ascii="Open Sans SemiBold" w:hAnsi="Open Sans SemiBold" w:hint="eastAsia"/>
-                          <w:b/>
-                          <w:bCs/>
-                          <w:color w:val="666666"/>
-                          <w:sz w:val="44"/>
-                          <w:szCs w:val="76"/>
-                          <w:lang w:eastAsia="ja-JP"/>
-                        </w:rPr>
-                        <w:t>の決定版ガイド</w:t>
                       </w:r>
                     </w:p>
                   </w:txbxContent>
@@ -307,13 +203,176 @@
         <mc:AlternateContent>
           <mc:Choice Requires="wps">
             <w:drawing>
-              <wp:anchor distT="0" distB="0" distL="114300" distR="114300" simplePos="0" relativeHeight="251663360" behindDoc="0" locked="0" layoutInCell="1" allowOverlap="1" wp14:anchorId="09EBB38A" wp14:editId="62630291">
+              <wp:anchor distT="0" distB="0" distL="114300" distR="114300" simplePos="0" relativeHeight="251666432" behindDoc="0" locked="0" layoutInCell="1" allowOverlap="1" wp14:anchorId="11A2AF57" wp14:editId="51AC17F9">
                 <wp:simplePos x="0" y="0"/>
                 <wp:positionH relativeFrom="margin">
                   <wp:posOffset>-685800</wp:posOffset>
                 </wp:positionH>
                 <wp:positionV relativeFrom="paragraph">
-                  <wp:posOffset>-190500</wp:posOffset>
+                  <wp:posOffset>780415</wp:posOffset>
+                </wp:positionV>
+                <wp:extent cx="7316470" cy="532765"/>
+                <wp:effectExtent l="0" t="0" r="0" b="635"/>
+                <wp:wrapNone/>
+                <wp:docPr id="5" name="Text Box 6"/>
+                <wp:cNvGraphicFramePr/>
+                <a:graphic xmlns:a="http://schemas.openxmlformats.org/drawingml/2006/main">
+                  <a:graphicData uri="http://schemas.microsoft.com/office/word/2010/wordprocessingShape">
+                    <wps:wsp>
+                      <wps:cNvSpPr txBox="1"/>
+                      <wps:spPr>
+                        <a:xfrm>
+                          <a:off x="0" y="0"/>
+                          <a:ext cx="7316470" cy="532765"/>
+                        </a:xfrm>
+                        <a:prstGeom prst="rect">
+                          <a:avLst/>
+                        </a:prstGeom>
+                        <a:noFill/>
+                        <a:ln>
+                          <a:noFill/>
+                        </a:ln>
+                        <a:effectLst/>
+                      </wps:spPr>
+                      <wps:style>
+                        <a:lnRef idx="0">
+                          <a:schemeClr val="accent1"/>
+                        </a:lnRef>
+                        <a:fillRef idx="0">
+                          <a:schemeClr val="accent1"/>
+                        </a:fillRef>
+                        <a:effectRef idx="0">
+                          <a:schemeClr val="accent1"/>
+                        </a:effectRef>
+                        <a:fontRef idx="minor">
+                          <a:schemeClr val="dk1"/>
+                        </a:fontRef>
+                      </wps:style>
+                      <wps:txbx>
+                        <w:txbxContent>
+                          <w:p>
+                            <w:pPr>
+                              <w:jc w:val="center"/>
+                              <w:rPr>
+                                <w:rFonts w:ascii="Open Sans SemiBold" w:hAnsi="Open Sans SemiBold"/>
+                                <w:b/>
+                                <w:bCs/>
+                                <w:color w:val="666666"/>
+                                <w:sz w:val="42"/>
+                                <w:szCs w:val="42"/>
+                                <w:lang w:eastAsia="ja-JP"/>
+                              </w:rPr>
+                            </w:pPr>
+                            <w:r>
+                              <w:rPr>
+                                <w:rFonts w:ascii="Open Sans SemiBold" w:hAnsi="Open Sans SemiBold" w:hint="eastAsia"/>
+                                <w:b/>
+                                <w:bCs/>
+                                <w:color w:val="666666"/>
+                                <w:sz w:val="42"/>
+                                <w:szCs w:val="42"/>
+                                <w:lang w:eastAsia="ja-JP"/>
+                              </w:rPr>
+                              <w:t xml:space="preserve">Scrum@Scale </w:t>
+                            </w:r>
+                            <w:r>
+                              <w:rPr>
+                                <w:rFonts w:ascii="Open Sans SemiBold" w:hAnsi="Open Sans SemiBold" w:hint="eastAsia"/>
+                                <w:b/>
+                                <w:bCs/>
+                                <w:color w:val="666666"/>
+                                <w:sz w:val="42"/>
+                                <w:szCs w:val="42"/>
+                                <w:lang w:eastAsia="ja-JP"/>
+                              </w:rPr>
+                              <w:t>の決定版ガイド</w:t>
+                            </w:r>
+                          </w:p>
+                        </w:txbxContent>
+                      </wps:txbx>
+                      <wps:bodyPr rot="0" spcFirstLastPara="0" vertOverflow="overflow" horzOverflow="overflow" vert="horz" wrap="square" lIns="91440" tIns="45720" rIns="91440" bIns="45720" numCol="1" spcCol="0" rtlCol="0" fromWordArt="0" anchor="ctr" anchorCtr="0" forceAA="0" compatLnSpc="1">
+                        <a:prstTxWarp prst="textNoShape">
+                          <a:avLst/>
+                        </a:prstTxWarp>
+                        <a:noAutofit/>
+                      </wps:bodyPr>
+                    </wps:wsp>
+                  </a:graphicData>
+                </a:graphic>
+                <wp14:sizeRelH relativeFrom="margin">
+                  <wp14:pctWidth>0</wp14:pctWidth>
+                </wp14:sizeRelH>
+                <wp14:sizeRelV relativeFrom="margin">
+                  <wp14:pctHeight>0</wp14:pctHeight>
+                </wp14:sizeRelV>
+              </wp:anchor>
+            </w:drawing>
+          </mc:Choice>
+          <mc:Fallback>
+            <w:pict>
+              <v:shape w14:anchorId="11A2AF57" id="_x0000_s1027" type="#_x0000_t202" style="position:absolute;margin-left:-54pt;margin-top:61.45pt;width:576.1pt;height:41.95pt;z-index:251666432;visibility:visible;mso-wrap-style:square;mso-width-percent:0;mso-height-percent:0;mso-wrap-distance-left:9pt;mso-wrap-distance-top:0;mso-wrap-distance-right:9pt;mso-wrap-distance-bottom:0;mso-position-horizontal:absolute;mso-position-horizontal-relative:margin;mso-position-vertical:absolute;mso-position-vertical-relative:text;mso-width-percent:0;mso-height-percent:0;mso-width-relative:margin;mso-height-relative:margin;v-text-anchor:middle" o:gfxdata="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" filled="f" stroked="f">
+                <v:textbox>
+                  <w:txbxContent>
+                    <w:p>
+                      <w:pPr>
+                        <w:jc w:val="center"/>
+                        <w:rPr>
+                          <w:rFonts w:ascii="Open Sans SemiBold" w:hAnsi="Open Sans SemiBold"/>
+                          <w:b/>
+                          <w:bCs/>
+                          <w:color w:val="666666"/>
+                          <w:sz w:val="42"/>
+                          <w:szCs w:val="42"/>
+                          <w:lang w:eastAsia="ja-JP"/>
+                        </w:rPr>
+                      </w:pPr>
+                      <w:r>
+                        <w:rPr>
+                          <w:rFonts w:ascii="Open Sans SemiBold" w:hAnsi="Open Sans SemiBold" w:hint="eastAsia"/>
+                          <w:b/>
+                          <w:bCs/>
+                          <w:color w:val="666666"/>
+                          <w:sz w:val="42"/>
+                          <w:szCs w:val="42"/>
+                          <w:lang w:eastAsia="ja-JP"/>
+                        </w:rPr>
+                        <w:t xml:space="preserve">Scrum@Scale </w:t>
+                      </w:r>
+                      <w:r>
+                        <w:rPr>
+                          <w:rFonts w:ascii="Open Sans SemiBold" w:hAnsi="Open Sans SemiBold" w:hint="eastAsia"/>
+                          <w:b/>
+                          <w:bCs/>
+                          <w:color w:val="666666"/>
+                          <w:sz w:val="42"/>
+                          <w:szCs w:val="42"/>
+                          <w:lang w:eastAsia="ja-JP"/>
+                        </w:rPr>
+                        <w:t>の決定版ガイド</w:t>
+                      </w:r>
+                    </w:p>
+                  </w:txbxContent>
+                </v:textbox>
+                <w10:wrap anchorx="margin"/>
+              </v:shape>
+            </w:pict>
+          </mc:Fallback>
+        </mc:AlternateContent>
+      </w:r>
+      <w:r>
+        <w:rPr>
+          <w:noProof/>
+        </w:rPr>
+        <mc:AlternateContent>
+          <mc:Choice Requires="wps">
+            <w:drawing>
+              <wp:anchor distT="0" distB="0" distL="114300" distR="114300" simplePos="0" relativeHeight="251663360" behindDoc="0" locked="0" layoutInCell="1" allowOverlap="1" wp14:anchorId="09EBB38A" wp14:editId="2E1C0CE1">
+                <wp:simplePos x="0" y="0"/>
+                <wp:positionH relativeFrom="margin">
+                  <wp:posOffset>-685800</wp:posOffset>
+                </wp:positionH>
+                <wp:positionV relativeFrom="paragraph">
+                  <wp:posOffset>-238125</wp:posOffset>
                 </wp:positionV>
                 <wp:extent cx="7316470" cy="914400"/>
                 <wp:effectExtent l="0" t="0" r="0" b="0"/>
@@ -366,18 +425,16 @@
                                 <w:lang w:eastAsia="ja-JP"/>
                               </w:rPr>
                             </w:pPr>
-                            <w:proofErr w:type="spellStart"/>
                             <w:r>
                               <w:rPr>
                                 <w:rFonts w:eastAsia="Ricty Diminished" w:cstheme="minorHAnsi"/>
                                 <w:b/>
                                 <w:color w:val="CC0000"/>
-                                <w:sz w:val="76"/>
-                                <w:szCs w:val="76"/>
+                                <w:sz w:val="100"/>
+                                <w:szCs w:val="100"/>
                               </w:rPr>
                               <w:t>Scrum@Scale</w:t>
                             </w:r>
-                            <w:proofErr w:type="spellEnd"/>
                             <w:r>
                               <w:rPr>
                                 <w:rFonts w:cstheme="minorHAnsi"/>
@@ -419,7 +476,7 @@
           </mc:Choice>
           <mc:Fallback>
             <w:pict>
-              <v:shape w14:anchorId="09EBB38A" id="Text Box 4" o:spid="_x0000_s1027" type="#_x0000_t202" style="position:absolute;margin-left:-54pt;margin-top:-15pt;width:576.1pt;height:1in;z-index:251663360;visibility:visible;mso-wrap-style:square;mso-width-percent:0;mso-wrap-distance-left:9pt;mso-wrap-distance-top:0;mso-wrap-distance-right:9pt;mso-wrap-distance-bottom:0;mso-position-horizontal:absolute;mso-position-horizontal-relative:margin;mso-position-vertical:absolute;mso-position-vertical-relative:text;mso-width-percent:0;mso-width-relative:margin;v-text-anchor:middle" o:gfxdata="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" filled="f" stroked="f">
+              <v:shape w14:anchorId="09EBB38A" id="Text Box 4" o:spid="_x0000_s1027" type="#_x0000_t202" style="position:absolute;margin-left:-54pt;margin-top:-18.75pt;width:576.1pt;height:1in;z-index:251663360;visibility:visible;mso-wrap-style:square;mso-width-percent:0;mso-wrap-distance-left:9pt;mso-wrap-distance-top:0;mso-wrap-distance-right:9pt;mso-wrap-distance-bottom:0;mso-position-horizontal:absolute;mso-position-horizontal-relative:margin;mso-position-vertical:absolute;mso-position-vertical-relative:text;mso-width-percent:0;mso-width-relative:margin;v-text-anchor:middle" o:gfxdata="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" filled="f" stroked="f">
                 <v:textbox>
                   <w:txbxContent>
                     <w:p>
@@ -440,8 +497,8 @@
                           <w:rFonts w:eastAsia="Ricty Diminished" w:cstheme="minorHAnsi"/>
                           <w:b/>
                           <w:color w:val="CC0000"/>
-                          <w:sz w:val="76"/>
-                          <w:szCs w:val="76"/>
+                          <w:sz w:val="100"/>
+                          <w:szCs w:val="100"/>
                         </w:rPr>
                         <w:t>Scrum@Scale</w:t>
                       </w:r>
@@ -625,31 +682,61 @@
                             </w:r>
                             <w:r>
                               <w:rPr>
+                                <w:rFonts w:hint="eastAsia"/>
                                 <w:sz w:val="28"/>
                                 <w:szCs w:val="28"/>
-                              </w:rPr>
-                              <w:t xml:space="preserve">1 </w:t>
+                                <w:lang w:eastAsia="ja-JP"/>
+                              </w:rPr>
+                              <w:t>2</w:t>
                             </w:r>
                             <w:r>
                               <w:rPr>
                                 <w:sz w:val="28"/>
                                 <w:szCs w:val="28"/>
                               </w:rPr>
-                              <w:t xml:space="preserve">— </w:t>
+                              <w:t xml:space="preserve"> </w:t>
                             </w:r>
                             <w:r>
                               <w:rPr>
                                 <w:sz w:val="28"/>
                                 <w:szCs w:val="28"/>
                               </w:rPr>
-                              <w:t>2018</w:t>
+                              <w:t xml:space="preserve">— </w:t>
                             </w:r>
                             <w:r>
                               <w:rPr>
                                 <w:sz w:val="28"/>
                                 <w:szCs w:val="28"/>
                               </w:rPr>
-                              <w:t>/07/18</w:t>
+                              <w:t>2018</w:t>
+                            </w:r>
+                            <w:r>
+                              <w:rPr>
+                                <w:sz w:val="28"/>
+                                <w:szCs w:val="28"/>
+                              </w:rPr>
+                              <w:t>/0</w:t>
+                            </w:r>
+                            <w:r>
+                              <w:rPr>
+                                <w:sz w:val="28"/>
+                                <w:szCs w:val="28"/>
+                              </w:rPr>
+                              <w:t>8</w:t>
+                            </w:r>
+                            <w:r>
+                              <w:rPr>
+                                <w:sz w:val="28"/>
+                                <w:szCs w:val="28"/>
+                              </w:rPr>
+                              <w:t>/</w:t>
+                            </w:r>
+                            <w:r>
+                              <w:rPr>
+                                <w:sz w:val="28"/>
+                                <w:szCs w:val="28"/>
+                              </w:rPr>
+                              <w:t>21</w:t>
                             </w:r>
                           </w:p>
                         </w:txbxContent>
@@ -699,31 +786,61 @@
                       </w:r>
                       <w:r>
                         <w:rPr>
+                          <w:rFonts w:hint="eastAsia"/>
                           <w:sz w:val="28"/>
                           <w:szCs w:val="28"/>
-                        </w:rPr>
-                        <w:t xml:space="preserve">1 </w:t>
+                          <w:lang w:eastAsia="ja-JP"/>
+                        </w:rPr>
+                        <w:t>2</w:t>
                       </w:r>
                       <w:r>
                         <w:rPr>
                           <w:sz w:val="28"/>
                           <w:szCs w:val="28"/>
                         </w:rPr>
-                        <w:t xml:space="preserve">— </w:t>
+                        <w:t xml:space="preserve"> </w:t>
                       </w:r>
                       <w:r>
                         <w:rPr>
                           <w:sz w:val="28"/>
                           <w:szCs w:val="28"/>
                         </w:rPr>
-                        <w:t>2018</w:t>
+                        <w:t xml:space="preserve">— </w:t>
                       </w:r>
                       <w:r>
                         <w:rPr>
                           <w:sz w:val="28"/>
                           <w:szCs w:val="28"/>
                         </w:rPr>
-                        <w:t>/07/18</w:t>
+                        <w:t>2018</w:t>
+                      </w:r>
+                      <w:r>
+                        <w:rPr>
+                          <w:sz w:val="28"/>
+                          <w:szCs w:val="28"/>
+                        </w:rPr>
+                        <w:t>/0</w:t>
+                      </w:r>
+                      <w:r>
+                        <w:rPr>
+                          <w:sz w:val="28"/>
+                          <w:szCs w:val="28"/>
+                        </w:rPr>
+                        <w:t>8</w:t>
+                      </w:r>
+                      <w:r>
+                        <w:rPr>
+                          <w:sz w:val="28"/>
+                          <w:szCs w:val="28"/>
+                        </w:rPr>
+                        <w:t>/</w:t>
+                      </w:r>
+                      <w:r>
+                        <w:rPr>
+                          <w:sz w:val="28"/>
+                          <w:szCs w:val="28"/>
+                        </w:rPr>
+                        <w:t>21</w:t>
                       </w:r>
                     </w:p>
                   </w:txbxContent>
@@ -902,7 +1019,7 @@
       </w:r>
     </w:p>
     <w:sectPr>
-      <w:pgSz w:w="12240" w:h="15840"/>
+      <w:pgSz w:w="12240" w:h="15840" w:code="1"/>
       <w:pgMar w:top="1440" w:right="1440" w:bottom="1440" w:left="1440" w:header="720" w:footer="720" w:gutter="0"/>
       <w:cols w:space="720"/>
       <w:docGrid w:linePitch="360"/>

</xml_diff>